<commit_message>
fix step for flow
</commit_message>
<xml_diff>
--- a/Requirement Management/Software Requirement Specification/Use Case/Usecase-LocPhan/UC03.2.2.1 Manage Employee History.docx
+++ b/Requirement Management/Software Requirement Specification/Use Case/Usecase-LocPhan/UC03.2.2.1 Manage Employee History.docx
@@ -9,17 +9,17 @@
           <w:rFonts w:ascii="Times New Roman" w:hAnsi="Times New Roman"/>
         </w:rPr>
       </w:pPr>
-      <w:bookmarkStart w:id="0" w:name="_Toc423410238"/>
-      <w:bookmarkStart w:id="1" w:name="_Toc425054504"/>
-      <w:bookmarkStart w:id="2" w:name="_Toc216662734"/>
-      <w:bookmarkStart w:id="3" w:name="_Toc231720184"/>
+      <w:bookmarkStart w:id="0" w:name="_Toc231720184"/>
+      <w:bookmarkStart w:id="1" w:name="_Toc216662734"/>
+      <w:bookmarkStart w:id="2" w:name="_Toc423410238"/>
+      <w:bookmarkStart w:id="3" w:name="_Toc425054504"/>
       <w:r>
         <w:rPr>
           <w:rFonts w:ascii="Times New Roman" w:hAnsi="Times New Roman"/>
         </w:rPr>
         <w:t>Use Case Description</w:t>
       </w:r>
-      <w:bookmarkEnd w:id="3"/>
+      <w:bookmarkEnd w:id="0"/>
     </w:p>
     <w:p>
       <w:pPr>
@@ -35,7 +35,7 @@
         </w:rPr>
         <w:t>Brief Description</w:t>
       </w:r>
-      <w:bookmarkEnd w:id="2"/>
+      <w:bookmarkEnd w:id="1"/>
       <w:bookmarkEnd w:id="4"/>
     </w:p>
     <w:p>
@@ -353,20 +353,20 @@
           <w:rFonts w:ascii="Times New Roman" w:hAnsi="Times New Roman"/>
         </w:rPr>
       </w:pPr>
-      <w:bookmarkStart w:id="9" w:name="_Toc423410239"/>
-      <w:bookmarkStart w:id="10" w:name="_Toc425054505"/>
-      <w:bookmarkStart w:id="11" w:name="_Toc503327694"/>
-      <w:bookmarkStart w:id="12" w:name="_Toc216662741"/>
-      <w:bookmarkStart w:id="13" w:name="_Toc231720188"/>
-      <w:bookmarkEnd w:id="0"/>
-      <w:bookmarkEnd w:id="1"/>
+      <w:bookmarkStart w:id="9" w:name="_Toc231720188"/>
+      <w:bookmarkStart w:id="10" w:name="_Toc423410239"/>
+      <w:bookmarkStart w:id="11" w:name="_Toc425054505"/>
+      <w:bookmarkStart w:id="12" w:name="_Toc503327694"/>
+      <w:bookmarkStart w:id="13" w:name="_Toc216662741"/>
+      <w:bookmarkEnd w:id="2"/>
+      <w:bookmarkEnd w:id="3"/>
       <w:r>
         <w:rPr>
           <w:rFonts w:ascii="Times New Roman" w:hAnsi="Times New Roman"/>
         </w:rPr>
         <w:t>Post-conditions</w:t>
       </w:r>
-      <w:bookmarkEnd w:id="13"/>
+      <w:bookmarkEnd w:id="9"/>
     </w:p>
     <w:p>
       <w:pPr>
@@ -393,29 +393,29 @@
           <w:rFonts w:ascii="Times New Roman" w:hAnsi="Times New Roman"/>
         </w:rPr>
       </w:pPr>
-      <w:bookmarkStart w:id="14" w:name="_Toc216662742"/>
-      <w:bookmarkStart w:id="15" w:name="_Toc231720189"/>
-      <w:bookmarkEnd w:id="9"/>
+      <w:bookmarkStart w:id="14" w:name="_Toc231720189"/>
+      <w:bookmarkStart w:id="15" w:name="_Toc216662742"/>
       <w:bookmarkEnd w:id="10"/>
       <w:bookmarkEnd w:id="11"/>
       <w:bookmarkEnd w:id="12"/>
+      <w:bookmarkEnd w:id="13"/>
       <w:r>
         <w:rPr>
           <w:rFonts w:ascii="Times New Roman" w:hAnsi="Times New Roman"/>
         </w:rPr>
         <w:t>Flow of Events</w:t>
       </w:r>
+      <w:bookmarkEnd w:id="14"/>
+    </w:p>
+    <w:p>
+      <w:pPr>
+        <w:pStyle w:val="Heading2"/>
+        <w:rPr>
+          <w:rFonts w:ascii="Times New Roman" w:hAnsi="Times New Roman"/>
+        </w:rPr>
+      </w:pPr>
+      <w:bookmarkStart w:id="16" w:name="_Toc231720190"/>
       <w:bookmarkEnd w:id="15"/>
-    </w:p>
-    <w:p>
-      <w:pPr>
-        <w:pStyle w:val="Heading2"/>
-        <w:rPr>
-          <w:rFonts w:ascii="Times New Roman" w:hAnsi="Times New Roman"/>
-        </w:rPr>
-      </w:pPr>
-      <w:bookmarkStart w:id="16" w:name="_Toc231720190"/>
-      <w:bookmarkEnd w:id="14"/>
       <w:r>
         <w:rPr>
           <w:rFonts w:ascii="Times New Roman" w:hAnsi="Times New Roman"/>
@@ -433,10 +433,6 @@
     <w:p>
       <w:pPr>
         <w:pStyle w:val="ListNumber"/>
-        <w:numPr>
-          <w:ilvl w:val="0"/>
-          <w:numId w:val="0"/>
-        </w:numPr>
         <w:ind w:left="936"/>
         <w:rPr>
           <w:rFonts w:ascii="Times New Roman" w:hAnsi="Times New Roman"/>
@@ -492,9 +488,9 @@
         <w:pStyle w:val="ListNumber"/>
         <w:numPr>
           <w:ilvl w:val="0"/>
-          <w:numId w:val="0"/>
-        </w:numPr>
-        <w:ind w:left="1440"/>
+          <w:numId w:val="1"/>
+        </w:numPr>
+        <w:ind w:left="1296"/>
         <w:rPr>
           <w:rFonts w:ascii="Times New Roman" w:hAnsi="Times New Roman"/>
         </w:rPr>
@@ -511,9 +507,9 @@
         <w:pStyle w:val="ListNumber"/>
         <w:numPr>
           <w:ilvl w:val="0"/>
-          <w:numId w:val="0"/>
-        </w:numPr>
-        <w:ind w:left="1440"/>
+          <w:numId w:val="1"/>
+        </w:numPr>
+        <w:ind w:left="1296"/>
         <w:rPr>
           <w:rFonts w:ascii="Times New Roman" w:hAnsi="Times New Roman"/>
         </w:rPr>
@@ -528,10 +524,6 @@
     <w:p>
       <w:pPr>
         <w:pStyle w:val="ListNumber"/>
-        <w:numPr>
-          <w:ilvl w:val="0"/>
-          <w:numId w:val="0"/>
-        </w:numPr>
         <w:ind w:left="936"/>
         <w:rPr>
           <w:rFonts w:ascii="Times New Roman" w:hAnsi="Times New Roman"/>
@@ -581,18 +573,19 @@
           <w:i w:val="0"/>
         </w:rPr>
       </w:pPr>
-      <w:bookmarkStart w:id="18" w:name="_Toc216662743"/>
-      <w:bookmarkStart w:id="19" w:name="_Toc223331354"/>
-      <w:bookmarkStart w:id="20" w:name="_Toc223331417"/>
-      <w:bookmarkStart w:id="21" w:name="_Toc223331492"/>
-      <w:bookmarkStart w:id="22" w:name="_Toc223492526"/>
-      <w:bookmarkStart w:id="23" w:name="_Toc223492574"/>
-      <w:bookmarkStart w:id="24" w:name="_Toc223505856"/>
-      <w:bookmarkStart w:id="25" w:name="_Toc223505897"/>
-      <w:bookmarkStart w:id="26" w:name="_Toc223505945"/>
-      <w:bookmarkStart w:id="27" w:name="_Toc223778225"/>
-      <w:bookmarkStart w:id="28" w:name="_Toc223861445"/>
-      <w:bookmarkStart w:id="29" w:name="_Toc225758923"/>
+      <w:bookmarkStart w:id="18" w:name="_Toc223331354"/>
+      <w:bookmarkStart w:id="19" w:name="_Toc223331417"/>
+      <w:bookmarkStart w:id="20" w:name="_Toc223331492"/>
+      <w:bookmarkStart w:id="21" w:name="_Toc223492526"/>
+      <w:bookmarkStart w:id="22" w:name="_Toc223492574"/>
+      <w:bookmarkStart w:id="23" w:name="_Toc223505856"/>
+      <w:bookmarkStart w:id="24" w:name="_Toc223505897"/>
+      <w:bookmarkStart w:id="25" w:name="_Toc223505945"/>
+      <w:bookmarkStart w:id="26" w:name="_Toc223778225"/>
+      <w:bookmarkStart w:id="27" w:name="_Toc223861445"/>
+      <w:bookmarkStart w:id="28" w:name="_Toc225758923"/>
+      <w:bookmarkStart w:id="29" w:name="_Toc216662743"/>
+      <w:bookmarkEnd w:id="18"/>
       <w:bookmarkEnd w:id="19"/>
       <w:bookmarkEnd w:id="20"/>
       <w:bookmarkEnd w:id="21"/>
@@ -603,7 +596,6 @@
       <w:bookmarkEnd w:id="26"/>
       <w:bookmarkEnd w:id="27"/>
       <w:bookmarkEnd w:id="28"/>
-      <w:bookmarkEnd w:id="29"/>
       <w:r>
         <w:rPr>
           <w:rFonts w:ascii="Times New Roman" w:hAnsi="Times New Roman"/>
@@ -654,9 +646,8 @@
         <w:pStyle w:val="ListNumber"/>
         <w:numPr>
           <w:ilvl w:val="0"/>
-          <w:numId w:val="0"/>
-        </w:numPr>
-        <w:ind w:left="1296"/>
+          <w:numId w:val="7"/>
+        </w:numPr>
         <w:rPr>
           <w:rFonts w:ascii="Times New Roman" w:hAnsi="Times New Roman"/>
         </w:rPr>
@@ -673,9 +664,8 @@
         <w:pStyle w:val="ListNumber"/>
         <w:numPr>
           <w:ilvl w:val="0"/>
-          <w:numId w:val="0"/>
-        </w:numPr>
-        <w:ind w:left="1296"/>
+          <w:numId w:val="7"/>
+        </w:numPr>
         <w:rPr>
           <w:rFonts w:ascii="Times New Roman" w:hAnsi="Times New Roman"/>
         </w:rPr>
@@ -690,10 +680,6 @@
     <w:p>
       <w:pPr>
         <w:pStyle w:val="ListNumber"/>
-        <w:numPr>
-          <w:ilvl w:val="0"/>
-          <w:numId w:val="0"/>
-        </w:numPr>
         <w:ind w:left="936"/>
         <w:rPr>
           <w:rFonts w:ascii="Times New Roman" w:hAnsi="Times New Roman"/>
@@ -721,7 +707,7 @@
       <w:bookmarkStart w:id="49" w:name="_Toc223778227"/>
       <w:bookmarkStart w:id="50" w:name="_Toc223861447"/>
       <w:bookmarkStart w:id="51" w:name="_Toc225758925"/>
-      <w:bookmarkEnd w:id="18"/>
+      <w:bookmarkEnd w:id="29"/>
       <w:bookmarkEnd w:id="30"/>
       <w:bookmarkEnd w:id="31"/>
       <w:bookmarkEnd w:id="32"/>
@@ -828,10 +814,6 @@
     <w:p>
       <w:pPr>
         <w:pStyle w:val="ListNumber"/>
-        <w:numPr>
-          <w:ilvl w:val="0"/>
-          <w:numId w:val="0"/>
-        </w:numPr>
         <w:ind w:left="1296"/>
         <w:rPr>
           <w:rFonts w:ascii="Times New Roman" w:hAnsi="Times New Roman"/>
@@ -847,10 +829,6 @@
     <w:p>
       <w:pPr>
         <w:pStyle w:val="ListNumber"/>
-        <w:numPr>
-          <w:ilvl w:val="0"/>
-          <w:numId w:val="0"/>
-        </w:numPr>
         <w:ind w:left="936"/>
         <w:rPr>
           <w:rFonts w:ascii="Times New Roman" w:hAnsi="Times New Roman"/>
@@ -942,9 +920,8 @@
         <w:pStyle w:val="ListNumber"/>
         <w:numPr>
           <w:ilvl w:val="0"/>
-          <w:numId w:val="0"/>
-        </w:numPr>
-        <w:ind w:left="1296"/>
+          <w:numId w:val="10"/>
+        </w:numPr>
         <w:rPr>
           <w:rFonts w:ascii="Times New Roman" w:hAnsi="Times New Roman"/>
         </w:rPr>
@@ -961,9 +938,8 @@
         <w:pStyle w:val="ListNumber"/>
         <w:numPr>
           <w:ilvl w:val="0"/>
-          <w:numId w:val="0"/>
-        </w:numPr>
-        <w:ind w:left="1296"/>
+          <w:numId w:val="10"/>
+        </w:numPr>
         <w:rPr>
           <w:rFonts w:ascii="Times New Roman" w:hAnsi="Times New Roman"/>
         </w:rPr>
@@ -978,10 +954,6 @@
     <w:p>
       <w:pPr>
         <w:pStyle w:val="ListNumber"/>
-        <w:numPr>
-          <w:ilvl w:val="0"/>
-          <w:numId w:val="0"/>
-        </w:numPr>
         <w:ind w:left="936"/>
         <w:rPr>
           <w:rFonts w:ascii="Times New Roman" w:hAnsi="Times New Roman"/>
@@ -1073,8 +1045,40 @@
         <w:pStyle w:val="ListNumber"/>
         <w:numPr>
           <w:ilvl w:val="0"/>
-          <w:numId w:val="0"/>
-        </w:numPr>
+          <w:numId w:val="13"/>
+        </w:numPr>
+        <w:rPr>
+          <w:rFonts w:ascii="Times New Roman" w:hAnsi="Times New Roman"/>
+        </w:rPr>
+      </w:pPr>
+      <w:r>
+        <w:rPr>
+          <w:rFonts w:ascii="Times New Roman" w:hAnsi="Times New Roman"/>
+        </w:rPr>
+        <w:t>Click search item</w:t>
+      </w:r>
+    </w:p>
+    <w:p>
+      <w:pPr>
+        <w:pStyle w:val="ListNumber"/>
+        <w:numPr>
+          <w:ilvl w:val="0"/>
+          <w:numId w:val="13"/>
+        </w:numPr>
+        <w:rPr>
+          <w:rFonts w:ascii="Times New Roman" w:hAnsi="Times New Roman"/>
+        </w:rPr>
+      </w:pPr>
+      <w:r>
+        <w:rPr>
+          <w:rFonts w:ascii="Times New Roman" w:hAnsi="Times New Roman"/>
+        </w:rPr>
+        <w:t>Type information to search</w:t>
+      </w:r>
+    </w:p>
+    <w:p>
+      <w:pPr>
+        <w:pStyle w:val="ListNumber"/>
         <w:ind w:left="1296"/>
         <w:rPr>
           <w:rFonts w:ascii="Times New Roman" w:hAnsi="Times New Roman"/>
@@ -1084,54 +1088,12 @@
         <w:rPr>
           <w:rFonts w:ascii="Times New Roman" w:hAnsi="Times New Roman"/>
         </w:rPr>
-        <w:t>Click search item</w:t>
-      </w:r>
-    </w:p>
-    <w:p>
-      <w:pPr>
-        <w:pStyle w:val="ListNumber"/>
-        <w:numPr>
-          <w:ilvl w:val="0"/>
-          <w:numId w:val="0"/>
-        </w:numPr>
-        <w:ind w:left="1296"/>
-        <w:rPr>
-          <w:rFonts w:ascii="Times New Roman" w:hAnsi="Times New Roman"/>
-        </w:rPr>
-      </w:pPr>
-      <w:r>
-        <w:rPr>
-          <w:rFonts w:ascii="Times New Roman" w:hAnsi="Times New Roman"/>
-        </w:rPr>
-        <w:t>Type information to search</w:t>
-      </w:r>
-    </w:p>
-    <w:p>
-      <w:pPr>
-        <w:pStyle w:val="ListNumber"/>
-        <w:numPr>
-          <w:ilvl w:val="0"/>
-          <w:numId w:val="0"/>
-        </w:numPr>
-        <w:ind w:left="1296"/>
-        <w:rPr>
-          <w:rFonts w:ascii="Times New Roman" w:hAnsi="Times New Roman"/>
-        </w:rPr>
-      </w:pPr>
-      <w:r>
-        <w:rPr>
-          <w:rFonts w:ascii="Times New Roman" w:hAnsi="Times New Roman"/>
-        </w:rPr>
         <w:t>Click search button</w:t>
       </w:r>
     </w:p>
     <w:p>
       <w:pPr>
         <w:pStyle w:val="ListNumber"/>
-        <w:numPr>
-          <w:ilvl w:val="0"/>
-          <w:numId w:val="0"/>
-        </w:numPr>
         <w:ind w:left="936"/>
         <w:rPr>
           <w:rFonts w:ascii="Times New Roman" w:hAnsi="Times New Roman"/>
@@ -1223,9 +1185,8 @@
         <w:pStyle w:val="ListNumber"/>
         <w:numPr>
           <w:ilvl w:val="0"/>
-          <w:numId w:val="0"/>
-        </w:numPr>
-        <w:ind w:left="1296"/>
+          <w:numId w:val="14"/>
+        </w:numPr>
         <w:rPr>
           <w:rFonts w:ascii="Times New Roman" w:hAnsi="Times New Roman"/>
         </w:rPr>
@@ -1243,9 +1204,8 @@
         <w:pStyle w:val="ListNumber"/>
         <w:numPr>
           <w:ilvl w:val="0"/>
-          <w:numId w:val="0"/>
-        </w:numPr>
-        <w:ind w:left="1296"/>
+          <w:numId w:val="14"/>
+        </w:numPr>
         <w:rPr>
           <w:rFonts w:ascii="Times New Roman" w:hAnsi="Times New Roman"/>
         </w:rPr>
@@ -1262,9 +1222,8 @@
         <w:pStyle w:val="ListNumber"/>
         <w:numPr>
           <w:ilvl w:val="0"/>
-          <w:numId w:val="0"/>
-        </w:numPr>
-        <w:ind w:left="1296"/>
+          <w:numId w:val="14"/>
+        </w:numPr>
         <w:rPr>
           <w:rFonts w:ascii="Times New Roman" w:hAnsi="Times New Roman"/>
         </w:rPr>
@@ -1279,10 +1238,6 @@
     <w:p>
       <w:pPr>
         <w:pStyle w:val="ListNumber"/>
-        <w:numPr>
-          <w:ilvl w:val="0"/>
-          <w:numId w:val="0"/>
-        </w:numPr>
         <w:ind w:left="936"/>
         <w:rPr>
           <w:rFonts w:ascii="Times New Roman" w:hAnsi="Times New Roman"/>
@@ -1374,9 +1329,8 @@
         <w:pStyle w:val="ListNumber"/>
         <w:numPr>
           <w:ilvl w:val="0"/>
-          <w:numId w:val="0"/>
-        </w:numPr>
-        <w:ind w:left="1296"/>
+          <w:numId w:val="15"/>
+        </w:numPr>
         <w:rPr>
           <w:rFonts w:ascii="Times New Roman" w:hAnsi="Times New Roman"/>
         </w:rPr>
@@ -1393,9 +1347,8 @@
         <w:pStyle w:val="ListNumber"/>
         <w:numPr>
           <w:ilvl w:val="0"/>
-          <w:numId w:val="0"/>
-        </w:numPr>
-        <w:ind w:left="1296"/>
+          <w:numId w:val="15"/>
+        </w:numPr>
         <w:rPr>
           <w:rFonts w:ascii="Times New Roman" w:hAnsi="Times New Roman"/>
         </w:rPr>
@@ -1412,9 +1365,8 @@
         <w:pStyle w:val="ListNumber"/>
         <w:numPr>
           <w:ilvl w:val="0"/>
-          <w:numId w:val="0"/>
-        </w:numPr>
-        <w:ind w:left="1296"/>
+          <w:numId w:val="15"/>
+        </w:numPr>
         <w:rPr>
           <w:rFonts w:ascii="Times New Roman" w:hAnsi="Times New Roman"/>
         </w:rPr>
@@ -1429,10 +1381,6 @@
     <w:p>
       <w:pPr>
         <w:pStyle w:val="ListNumber"/>
-        <w:numPr>
-          <w:ilvl w:val="0"/>
-          <w:numId w:val="0"/>
-        </w:numPr>
         <w:ind w:left="936"/>
         <w:rPr>
           <w:rFonts w:ascii="Times New Roman" w:hAnsi="Times New Roman"/>

</xml_diff>